<commit_message>
Fixed Computational math seminar 7 task 3
</commit_message>
<xml_diff>
--- a/5_semestr/Computational math/Seminars/educmm_sem_2021_rk6_56b_sergeevadk_sem7_tsk3.docx
+++ b/5_semestr/Computational math/Seminars/educmm_sem_2021_rk6_56b_sergeevadk_sem7_tsk3.docx
@@ -1260,13 +1260,7 @@
                           <w:rPr>
                             <w:rFonts w:ascii="Cambria Math" w:eastAsia="Cambria Math" w:hAnsi="Cambria Math" w:cs="Cambria Math"/>
                           </w:rPr>
-                          <m:t>1</m:t>
-                        </m:r>
-                        <m:r>
-                          <w:rPr>
-                            <w:rFonts w:ascii="Cambria Math" w:eastAsia="Cambria Math" w:hAnsi="Cambria Math" w:cs="Cambria Math"/>
-                          </w:rPr>
-                          <m:t>n</m:t>
+                          <m:t>1n</m:t>
                         </m:r>
                       </m:sub>
                     </m:sSub>
@@ -1379,13 +1373,7 @@
                           <w:rPr>
                             <w:rFonts w:ascii="Cambria Math" w:eastAsia="Cambria Math" w:hAnsi="Cambria Math" w:cs="Cambria Math"/>
                           </w:rPr>
-                          <m:t>n-1</m:t>
-                        </m:r>
-                        <m:r>
-                          <w:rPr>
-                            <w:rFonts w:ascii="Cambria Math" w:eastAsia="Cambria Math" w:hAnsi="Cambria Math" w:cs="Cambria Math"/>
-                          </w:rPr>
-                          <m:t>,n</m:t>
+                          <m:t>n-1,n</m:t>
                         </m:r>
                       </m:sub>
                     </m:sSub>
@@ -1514,7 +1502,7 @@
           <w:sz w:val="28"/>
           <w:szCs w:val="28"/>
         </w:rPr>
-        <w:t>Или из курса лекций мы знаем, что можно переписать:</w:t>
+        <w:t>Или из курса лекций мы знаем, что матричная форма метода Якоби имеет вид:</w:t>
       </w:r>
     </w:p>
     <w:p>
@@ -1525,7 +1513,6 @@
           <w:i/>
           <w:sz w:val="28"/>
           <w:szCs w:val="28"/>
-          <w:lang w:val="en-US"/>
         </w:rPr>
       </w:pPr>
       <m:oMath>
@@ -1651,23 +1638,7 @@
                 <w:sz w:val="28"/>
                 <w:szCs w:val="28"/>
               </w:rPr>
-              <m:t>(k</m:t>
-            </m:r>
-            <m:r>
-              <w:rPr>
-                <w:rFonts w:ascii="Cambria Math" w:hAnsi="Cambria Math" w:cs="Times New Roman"/>
-                <w:sz w:val="28"/>
-                <w:szCs w:val="28"/>
-              </w:rPr>
-              <m:t>-</m:t>
-            </m:r>
-            <m:r>
-              <w:rPr>
-                <w:rFonts w:ascii="Cambria Math" w:hAnsi="Cambria Math" w:cs="Times New Roman"/>
-                <w:sz w:val="28"/>
-                <w:szCs w:val="28"/>
-              </w:rPr>
-              <m:t>1)</m:t>
+              <m:t>(k-1)</m:t>
             </m:r>
           </m:sup>
         </m:sSup>
@@ -1726,7 +1697,6 @@
           <w:i/>
           <w:sz w:val="28"/>
           <w:szCs w:val="28"/>
-          <w:lang w:val="en-US"/>
         </w:rPr>
         <w:t>.</w:t>
       </w:r>
@@ -1757,7 +1727,6 @@
           <w:rFonts w:ascii="Times New Roman" w:eastAsiaTheme="minorEastAsia" w:hAnsi="Times New Roman" w:cs="Times New Roman"/>
           <w:sz w:val="28"/>
           <w:szCs w:val="28"/>
-          <w:lang w:val="en-US"/>
         </w:rPr>
       </w:pPr>
       <m:oMath>
@@ -1829,7 +1798,6 @@
           <w:rFonts w:ascii="Times New Roman" w:eastAsiaTheme="minorEastAsia" w:hAnsi="Times New Roman" w:cs="Times New Roman"/>
           <w:sz w:val="28"/>
           <w:szCs w:val="28"/>
-          <w:lang w:val="en-US"/>
         </w:rPr>
         <w:t>,</w:t>
       </w:r>
@@ -1839,9 +1807,11 @@
         <w:jc w:val="center"/>
         <w:rPr>
           <w:rFonts w:ascii="Times New Roman" w:eastAsiaTheme="minorEastAsia" w:hAnsi="Times New Roman" w:cs="Times New Roman"/>
-          <w:sz w:val="28"/>
-          <w:szCs w:val="28"/>
-          <w:lang w:val="en-US"/>
+          <w:b/>
+          <w:bCs/>
+          <w:iCs/>
+          <w:sz w:val="28"/>
+          <w:szCs w:val="28"/>
         </w:rPr>
       </w:pPr>
       <m:oMath>
@@ -1852,7 +1822,15 @@
             <w:szCs w:val="28"/>
             <w:lang w:val="en-US"/>
           </w:rPr>
-          <m:t>c=</m:t>
+          <m:t>c</m:t>
+        </m:r>
+        <m:r>
+          <w:rPr>
+            <w:rFonts w:ascii="Cambria Math" w:hAnsi="Cambria Math" w:cs="Times New Roman"/>
+            <w:sz w:val="28"/>
+            <w:szCs w:val="28"/>
+          </w:rPr>
+          <m:t>=</m:t>
         </m:r>
         <m:sSup>
           <m:sSupPr>
@@ -1886,13 +1864,20 @@
             </m:r>
           </m:sup>
         </m:sSup>
+        <m:r>
+          <w:rPr>
+            <w:rFonts w:ascii="Cambria Math" w:hAnsi="Cambria Math" w:cs="Times New Roman"/>
+            <w:sz w:val="28"/>
+            <w:szCs w:val="28"/>
+          </w:rPr>
+          <m:t>b</m:t>
+        </m:r>
       </m:oMath>
       <w:r>
         <w:rPr>
           <w:rFonts w:ascii="Times New Roman" w:eastAsiaTheme="minorEastAsia" w:hAnsi="Times New Roman" w:cs="Times New Roman"/>
           <w:sz w:val="28"/>
           <w:szCs w:val="28"/>
-          <w:lang w:val="en-US"/>
         </w:rPr>
         <w:t>.</w:t>
       </w:r>
@@ -1901,6 +1886,7 @@
       <w:pPr>
         <w:rPr>
           <w:rFonts w:ascii="Times New Roman" w:eastAsiaTheme="minorEastAsia" w:hAnsi="Times New Roman" w:cs="Times New Roman"/>
+          <w:iCs/>
           <w:sz w:val="28"/>
           <w:szCs w:val="28"/>
         </w:rPr>
@@ -1908,9 +1894,873 @@
       <w:r>
         <w:rPr>
           <w:rFonts w:ascii="Times New Roman" w:eastAsiaTheme="minorEastAsia" w:hAnsi="Times New Roman" w:cs="Times New Roman"/>
-          <w:sz w:val="28"/>
-          <w:szCs w:val="28"/>
-        </w:rPr>
+          <w:b/>
+          <w:bCs/>
+          <w:iCs/>
+          <w:sz w:val="28"/>
+          <w:szCs w:val="28"/>
+        </w:rPr>
+        <w:t xml:space="preserve">Теорема: </w:t>
+      </w:r>
+      <w:r>
+        <w:rPr>
+          <w:rFonts w:ascii="Times New Roman" w:eastAsiaTheme="minorEastAsia" w:hAnsi="Times New Roman" w:cs="Times New Roman"/>
+          <w:iCs/>
+          <w:sz w:val="28"/>
+          <w:szCs w:val="28"/>
+        </w:rPr>
+        <w:t xml:space="preserve">последовательность </w:t>
+      </w:r>
+      <m:oMath>
+        <m:sSubSup>
+          <m:sSubSupPr>
+            <m:ctrlPr>
+              <w:rPr>
+                <w:rFonts w:ascii="Cambria Math" w:eastAsiaTheme="minorEastAsia" w:hAnsi="Cambria Math" w:cs="Times New Roman"/>
+                <w:i/>
+                <w:iCs/>
+                <w:sz w:val="28"/>
+                <w:szCs w:val="28"/>
+              </w:rPr>
+            </m:ctrlPr>
+          </m:sSubSupPr>
+          <m:e>
+            <m:d>
+              <m:dPr>
+                <m:begChr m:val="{"/>
+                <m:endChr m:val="}"/>
+                <m:ctrlPr>
+                  <w:rPr>
+                    <w:rFonts w:ascii="Cambria Math" w:eastAsiaTheme="minorEastAsia" w:hAnsi="Cambria Math" w:cs="Times New Roman"/>
+                    <w:i/>
+                    <w:iCs/>
+                    <w:sz w:val="28"/>
+                    <w:szCs w:val="28"/>
+                  </w:rPr>
+                </m:ctrlPr>
+              </m:dPr>
+              <m:e>
+                <m:sSup>
+                  <m:sSupPr>
+                    <m:ctrlPr>
+                      <w:rPr>
+                        <w:rFonts w:ascii="Cambria Math" w:eastAsiaTheme="minorEastAsia" w:hAnsi="Cambria Math" w:cs="Times New Roman"/>
+                        <w:i/>
+                        <w:iCs/>
+                        <w:sz w:val="28"/>
+                        <w:szCs w:val="28"/>
+                        <w:lang w:val="en-US"/>
+                      </w:rPr>
+                    </m:ctrlPr>
+                  </m:sSupPr>
+                  <m:e>
+                    <m:r>
+                      <w:rPr>
+                        <w:rFonts w:ascii="Cambria Math" w:eastAsiaTheme="minorEastAsia" w:hAnsi="Cambria Math" w:cs="Times New Roman"/>
+                        <w:sz w:val="28"/>
+                        <w:szCs w:val="28"/>
+                        <w:lang w:val="en-US"/>
+                      </w:rPr>
+                      <m:t>x</m:t>
+                    </m:r>
+                  </m:e>
+                  <m:sup>
+                    <m:d>
+                      <m:dPr>
+                        <m:ctrlPr>
+                          <w:rPr>
+                            <w:rFonts w:ascii="Cambria Math" w:eastAsiaTheme="minorEastAsia" w:hAnsi="Cambria Math" w:cs="Times New Roman"/>
+                            <w:i/>
+                            <w:iCs/>
+                            <w:sz w:val="28"/>
+                            <w:szCs w:val="28"/>
+                            <w:lang w:val="en-US"/>
+                          </w:rPr>
+                        </m:ctrlPr>
+                      </m:dPr>
+                      <m:e>
+                        <m:r>
+                          <w:rPr>
+                            <w:rFonts w:ascii="Cambria Math" w:eastAsiaTheme="minorEastAsia" w:hAnsi="Cambria Math" w:cs="Times New Roman"/>
+                            <w:sz w:val="28"/>
+                            <w:szCs w:val="28"/>
+                            <w:lang w:val="en-US"/>
+                          </w:rPr>
+                          <m:t>k</m:t>
+                        </m:r>
+                      </m:e>
+                    </m:d>
+                  </m:sup>
+                </m:sSup>
+              </m:e>
+            </m:d>
+          </m:e>
+          <m:sub>
+            <m:r>
+              <w:rPr>
+                <w:rFonts w:ascii="Cambria Math" w:eastAsiaTheme="minorEastAsia" w:hAnsi="Cambria Math" w:cs="Times New Roman"/>
+                <w:sz w:val="28"/>
+                <w:szCs w:val="28"/>
+              </w:rPr>
+              <m:t>k=0</m:t>
+            </m:r>
+          </m:sub>
+          <m:sup>
+            <m:r>
+              <w:rPr>
+                <w:rFonts w:ascii="Cambria Math" w:eastAsiaTheme="minorEastAsia" w:hAnsi="Cambria Math" w:cs="Times New Roman"/>
+                <w:sz w:val="28"/>
+                <w:szCs w:val="28"/>
+              </w:rPr>
+              <m:t>∞</m:t>
+            </m:r>
+          </m:sup>
+        </m:sSubSup>
+      </m:oMath>
+      <w:r>
+        <w:rPr>
+          <w:rFonts w:ascii="Times New Roman" w:eastAsiaTheme="minorEastAsia" w:hAnsi="Times New Roman" w:cs="Times New Roman"/>
+          <w:iCs/>
+          <w:sz w:val="28"/>
+          <w:szCs w:val="28"/>
+        </w:rPr>
+        <w:t xml:space="preserve">, </w:t>
+      </w:r>
+      <w:r>
+        <w:rPr>
+          <w:rFonts w:ascii="Times New Roman" w:eastAsiaTheme="minorEastAsia" w:hAnsi="Times New Roman" w:cs="Times New Roman"/>
+          <w:iCs/>
+          <w:sz w:val="28"/>
+          <w:szCs w:val="28"/>
+        </w:rPr>
+        <w:t xml:space="preserve">сгенерированная итерацией </w:t>
+      </w:r>
+      <m:oMath>
+        <m:sSup>
+          <m:sSupPr>
+            <m:ctrlPr>
+              <w:rPr>
+                <w:rFonts w:ascii="Cambria Math" w:eastAsiaTheme="minorEastAsia" w:hAnsi="Cambria Math" w:cs="Times New Roman"/>
+                <w:i/>
+                <w:iCs/>
+                <w:sz w:val="28"/>
+                <w:szCs w:val="28"/>
+              </w:rPr>
+            </m:ctrlPr>
+          </m:sSupPr>
+          <m:e>
+            <m:r>
+              <w:rPr>
+                <w:rFonts w:ascii="Cambria Math" w:eastAsiaTheme="minorEastAsia" w:hAnsi="Cambria Math" w:cs="Times New Roman"/>
+                <w:sz w:val="28"/>
+                <w:szCs w:val="28"/>
+              </w:rPr>
+              <m:t>x</m:t>
+            </m:r>
+          </m:e>
+          <m:sup>
+            <m:r>
+              <w:rPr>
+                <w:rFonts w:ascii="Cambria Math" w:eastAsiaTheme="minorEastAsia" w:hAnsi="Cambria Math" w:cs="Times New Roman"/>
+                <w:sz w:val="28"/>
+                <w:szCs w:val="28"/>
+              </w:rPr>
+              <m:t>(k)</m:t>
+            </m:r>
+          </m:sup>
+        </m:sSup>
+        <m:r>
+          <w:rPr>
+            <w:rFonts w:ascii="Cambria Math" w:eastAsiaTheme="minorEastAsia" w:hAnsi="Cambria Math" w:cs="Times New Roman"/>
+            <w:sz w:val="28"/>
+            <w:szCs w:val="28"/>
+          </w:rPr>
+          <m:t>=T</m:t>
+        </m:r>
+        <m:sSup>
+          <m:sSupPr>
+            <m:ctrlPr>
+              <w:rPr>
+                <w:rFonts w:ascii="Cambria Math" w:eastAsiaTheme="minorEastAsia" w:hAnsi="Cambria Math" w:cs="Times New Roman"/>
+                <w:i/>
+                <w:iCs/>
+                <w:sz w:val="28"/>
+                <w:szCs w:val="28"/>
+              </w:rPr>
+            </m:ctrlPr>
+          </m:sSupPr>
+          <m:e>
+            <m:r>
+              <w:rPr>
+                <w:rFonts w:ascii="Cambria Math" w:eastAsiaTheme="minorEastAsia" w:hAnsi="Cambria Math" w:cs="Times New Roman"/>
+                <w:sz w:val="28"/>
+                <w:szCs w:val="28"/>
+              </w:rPr>
+              <m:t>x</m:t>
+            </m:r>
+          </m:e>
+          <m:sup>
+            <m:r>
+              <w:rPr>
+                <w:rFonts w:ascii="Cambria Math" w:eastAsiaTheme="minorEastAsia" w:hAnsi="Cambria Math" w:cs="Times New Roman"/>
+                <w:sz w:val="28"/>
+                <w:szCs w:val="28"/>
+              </w:rPr>
+              <m:t>(k-1)</m:t>
+            </m:r>
+          </m:sup>
+        </m:sSup>
+        <m:r>
+          <w:rPr>
+            <w:rFonts w:ascii="Cambria Math" w:eastAsiaTheme="minorEastAsia" w:hAnsi="Cambria Math" w:cs="Times New Roman"/>
+            <w:sz w:val="28"/>
+            <w:szCs w:val="28"/>
+          </w:rPr>
+          <m:t>+c</m:t>
+        </m:r>
+      </m:oMath>
+      <w:r>
+        <w:rPr>
+          <w:rFonts w:ascii="Times New Roman" w:eastAsiaTheme="minorEastAsia" w:hAnsi="Times New Roman" w:cs="Times New Roman"/>
+          <w:iCs/>
+          <w:sz w:val="28"/>
+          <w:szCs w:val="28"/>
+        </w:rPr>
+        <w:t xml:space="preserve">, </w:t>
+      </w:r>
+      <w:r>
+        <w:rPr>
+          <w:rFonts w:ascii="Times New Roman" w:eastAsiaTheme="minorEastAsia" w:hAnsi="Times New Roman" w:cs="Times New Roman"/>
+          <w:iCs/>
+          <w:sz w:val="28"/>
+          <w:szCs w:val="28"/>
+        </w:rPr>
+        <w:t xml:space="preserve">сходится к единственному решению уравнения </w:t>
+      </w:r>
+      <m:oMath>
+        <m:r>
+          <w:rPr>
+            <w:rFonts w:ascii="Cambria Math" w:eastAsiaTheme="minorEastAsia" w:hAnsi="Cambria Math" w:cs="Times New Roman"/>
+            <w:sz w:val="28"/>
+            <w:szCs w:val="28"/>
+          </w:rPr>
+          <m:t>x=Tx+c</m:t>
+        </m:r>
+      </m:oMath>
+      <w:r>
+        <w:rPr>
+          <w:rFonts w:ascii="Times New Roman" w:eastAsiaTheme="minorEastAsia" w:hAnsi="Times New Roman" w:cs="Times New Roman"/>
+          <w:iCs/>
+          <w:sz w:val="28"/>
+          <w:szCs w:val="28"/>
+        </w:rPr>
+        <w:t xml:space="preserve">, </w:t>
+      </w:r>
+      <w:r>
+        <w:rPr>
+          <w:rFonts w:ascii="Times New Roman" w:eastAsiaTheme="minorEastAsia" w:hAnsi="Times New Roman" w:cs="Times New Roman"/>
+          <w:iCs/>
+          <w:sz w:val="28"/>
+          <w:szCs w:val="28"/>
+        </w:rPr>
+        <w:t xml:space="preserve">т.е. неподвижной точке </w:t>
+      </w:r>
+      <m:oMath>
+        <m:r>
+          <w:rPr>
+            <w:rFonts w:ascii="Cambria Math" w:eastAsiaTheme="minorEastAsia" w:hAnsi="Cambria Math" w:cs="Times New Roman"/>
+            <w:sz w:val="28"/>
+            <w:szCs w:val="28"/>
+          </w:rPr>
+          <m:t>x</m:t>
+        </m:r>
+      </m:oMath>
+      <w:r>
+        <w:rPr>
+          <w:rFonts w:ascii="Times New Roman" w:eastAsiaTheme="minorEastAsia" w:hAnsi="Times New Roman" w:cs="Times New Roman"/>
+          <w:iCs/>
+          <w:sz w:val="28"/>
+          <w:szCs w:val="28"/>
+        </w:rPr>
+        <w:t xml:space="preserve">, для любого </w:t>
+      </w:r>
+      <m:oMath>
+        <m:sSup>
+          <m:sSupPr>
+            <m:ctrlPr>
+              <w:rPr>
+                <w:rFonts w:ascii="Cambria Math" w:eastAsiaTheme="minorEastAsia" w:hAnsi="Cambria Math" w:cs="Times New Roman"/>
+                <w:i/>
+                <w:iCs/>
+                <w:sz w:val="28"/>
+                <w:szCs w:val="28"/>
+              </w:rPr>
+            </m:ctrlPr>
+          </m:sSupPr>
+          <m:e>
+            <m:r>
+              <w:rPr>
+                <w:rFonts w:ascii="Cambria Math" w:eastAsiaTheme="minorEastAsia" w:hAnsi="Cambria Math" w:cs="Times New Roman"/>
+                <w:sz w:val="28"/>
+                <w:szCs w:val="28"/>
+              </w:rPr>
+              <m:t>x</m:t>
+            </m:r>
+          </m:e>
+          <m:sup>
+            <m:r>
+              <w:rPr>
+                <w:rFonts w:ascii="Cambria Math" w:eastAsiaTheme="minorEastAsia" w:hAnsi="Cambria Math" w:cs="Times New Roman"/>
+                <w:sz w:val="28"/>
+                <w:szCs w:val="28"/>
+              </w:rPr>
+              <m:t>(0)</m:t>
+            </m:r>
+          </m:sup>
+        </m:sSup>
+        <m:r>
+          <w:rPr>
+            <w:rFonts w:ascii="Cambria Math" w:eastAsiaTheme="minorEastAsia" w:hAnsi="Cambria Math" w:cs="Times New Roman"/>
+            <w:sz w:val="28"/>
+            <w:szCs w:val="28"/>
+          </w:rPr>
+          <m:t>∈</m:t>
+        </m:r>
+        <m:sSup>
+          <m:sSupPr>
+            <m:ctrlPr>
+              <w:rPr>
+                <w:rFonts w:ascii="Cambria Math" w:eastAsiaTheme="minorEastAsia" w:hAnsi="Cambria Math" w:cs="Times New Roman"/>
+                <w:i/>
+                <w:iCs/>
+                <w:sz w:val="28"/>
+                <w:szCs w:val="28"/>
+              </w:rPr>
+            </m:ctrlPr>
+          </m:sSupPr>
+          <m:e>
+            <m:r>
+              <w:rPr>
+                <w:rFonts w:ascii="Cambria Math" w:eastAsiaTheme="minorEastAsia" w:hAnsi="Cambria Math" w:cs="Times New Roman"/>
+                <w:sz w:val="28"/>
+                <w:szCs w:val="28"/>
+              </w:rPr>
+              <m:t>R</m:t>
+            </m:r>
+          </m:e>
+          <m:sup>
+            <m:r>
+              <w:rPr>
+                <w:rFonts w:ascii="Cambria Math" w:eastAsiaTheme="minorEastAsia" w:hAnsi="Cambria Math" w:cs="Times New Roman"/>
+                <w:sz w:val="28"/>
+                <w:szCs w:val="28"/>
+              </w:rPr>
+              <m:t>n</m:t>
+            </m:r>
+          </m:sup>
+        </m:sSup>
+      </m:oMath>
+      <w:r>
+        <w:rPr>
+          <w:rFonts w:ascii="Times New Roman" w:eastAsiaTheme="minorEastAsia" w:hAnsi="Times New Roman" w:cs="Times New Roman"/>
+          <w:iCs/>
+          <w:sz w:val="28"/>
+          <w:szCs w:val="28"/>
+        </w:rPr>
+        <w:t xml:space="preserve"> </w:t>
+      </w:r>
+      <w:r>
+        <w:rPr>
+          <w:rFonts w:ascii="Times New Roman" w:eastAsiaTheme="minorEastAsia" w:hAnsi="Times New Roman" w:cs="Times New Roman"/>
+          <w:iCs/>
+          <w:sz w:val="28"/>
+          <w:szCs w:val="28"/>
+        </w:rPr>
+        <w:t xml:space="preserve">тогда и только тогда, когда </w:t>
+      </w:r>
+      <m:oMath>
+        <m:r>
+          <w:rPr>
+            <w:rFonts w:ascii="Cambria Math" w:eastAsiaTheme="minorEastAsia" w:hAnsi="Cambria Math" w:cs="Times New Roman"/>
+            <w:sz w:val="28"/>
+            <w:szCs w:val="28"/>
+          </w:rPr>
+          <m:t>ρ</m:t>
+        </m:r>
+        <m:d>
+          <m:dPr>
+            <m:ctrlPr>
+              <w:rPr>
+                <w:rFonts w:ascii="Cambria Math" w:eastAsiaTheme="minorEastAsia" w:hAnsi="Cambria Math" w:cs="Times New Roman"/>
+                <w:i/>
+                <w:iCs/>
+                <w:sz w:val="28"/>
+                <w:szCs w:val="28"/>
+              </w:rPr>
+            </m:ctrlPr>
+          </m:dPr>
+          <m:e>
+            <m:r>
+              <w:rPr>
+                <w:rFonts w:ascii="Cambria Math" w:eastAsiaTheme="minorEastAsia" w:hAnsi="Cambria Math" w:cs="Times New Roman"/>
+                <w:sz w:val="28"/>
+                <w:szCs w:val="28"/>
+              </w:rPr>
+              <m:t>T</m:t>
+            </m:r>
+          </m:e>
+        </m:d>
+        <m:r>
+          <w:rPr>
+            <w:rFonts w:ascii="Cambria Math" w:eastAsiaTheme="minorEastAsia" w:hAnsi="Cambria Math" w:cs="Times New Roman"/>
+            <w:sz w:val="28"/>
+            <w:szCs w:val="28"/>
+          </w:rPr>
+          <m:t>&lt;1</m:t>
+        </m:r>
+      </m:oMath>
+      <w:r>
+        <w:rPr>
+          <w:rFonts w:ascii="Times New Roman" w:eastAsiaTheme="minorEastAsia" w:hAnsi="Times New Roman" w:cs="Times New Roman"/>
+          <w:iCs/>
+          <w:sz w:val="28"/>
+          <w:szCs w:val="28"/>
+        </w:rPr>
+        <w:t>.</w:t>
+      </w:r>
+    </w:p>
+    <w:p>
+      <w:pPr>
+        <w:rPr>
+          <w:rFonts w:ascii="Times New Roman" w:eastAsiaTheme="minorEastAsia" w:hAnsi="Times New Roman" w:cs="Times New Roman"/>
+          <w:iCs/>
+          <w:sz w:val="28"/>
+          <w:szCs w:val="28"/>
+        </w:rPr>
+      </w:pPr>
+      <w:r>
+        <w:rPr>
+          <w:rFonts w:ascii="Times New Roman" w:eastAsiaTheme="minorEastAsia" w:hAnsi="Times New Roman" w:cs="Times New Roman"/>
+          <w:iCs/>
+          <w:sz w:val="28"/>
+          <w:szCs w:val="28"/>
+        </w:rPr>
+        <w:t>Для спектрального радиуса существует свойство:</w:t>
+      </w:r>
+    </w:p>
+    <w:p>
+      <w:pPr>
+        <w:rPr>
+          <w:rFonts w:ascii="Times New Roman" w:eastAsiaTheme="minorEastAsia" w:hAnsi="Times New Roman" w:cs="Times New Roman"/>
+          <w:sz w:val="28"/>
+          <w:szCs w:val="28"/>
+        </w:rPr>
+      </w:pPr>
+      <w:r>
+        <w:rPr>
+          <w:rFonts w:ascii="Times New Roman" w:eastAsiaTheme="minorEastAsia" w:hAnsi="Times New Roman" w:cs="Times New Roman"/>
+          <w:b/>
+          <w:bCs/>
+          <w:sz w:val="28"/>
+          <w:szCs w:val="28"/>
+        </w:rPr>
+        <w:t>Теор</w:t>
+      </w:r>
+      <w:r>
+        <w:rPr>
+          <w:rFonts w:ascii="Times New Roman" w:eastAsiaTheme="minorEastAsia" w:hAnsi="Times New Roman" w:cs="Times New Roman"/>
+          <w:b/>
+          <w:bCs/>
+          <w:sz w:val="28"/>
+          <w:szCs w:val="28"/>
+        </w:rPr>
+        <w:t>е</w:t>
+      </w:r>
+      <w:r>
+        <w:rPr>
+          <w:rFonts w:ascii="Times New Roman" w:eastAsiaTheme="minorEastAsia" w:hAnsi="Times New Roman" w:cs="Times New Roman"/>
+          <w:b/>
+          <w:bCs/>
+          <w:sz w:val="28"/>
+          <w:szCs w:val="28"/>
+        </w:rPr>
+        <w:t>ма:</w:t>
+      </w:r>
+      <w:r>
+        <w:rPr>
+          <w:rFonts w:ascii="Times New Roman" w:eastAsiaTheme="minorEastAsia" w:hAnsi="Times New Roman" w:cs="Times New Roman"/>
+          <w:b/>
+          <w:bCs/>
+          <w:sz w:val="28"/>
+          <w:szCs w:val="28"/>
+        </w:rPr>
+        <w:t xml:space="preserve"> </w:t>
+      </w:r>
+      <w:r>
+        <w:rPr>
+          <w:rFonts w:ascii="Times New Roman" w:eastAsiaTheme="minorEastAsia" w:hAnsi="Times New Roman" w:cs="Times New Roman"/>
+          <w:sz w:val="28"/>
+          <w:szCs w:val="28"/>
+        </w:rPr>
+        <w:t xml:space="preserve">пусть </w:t>
+      </w:r>
+      <m:oMath>
+        <m:r>
+          <w:rPr>
+            <w:rFonts w:ascii="Cambria Math" w:eastAsiaTheme="minorEastAsia" w:hAnsi="Cambria Math" w:cs="Times New Roman"/>
+            <w:sz w:val="28"/>
+            <w:szCs w:val="28"/>
+          </w:rPr>
+          <m:t>A∈</m:t>
+        </m:r>
+        <m:sSup>
+          <m:sSupPr>
+            <m:ctrlPr>
+              <w:rPr>
+                <w:rFonts w:ascii="Cambria Math" w:eastAsiaTheme="minorEastAsia" w:hAnsi="Cambria Math" w:cs="Times New Roman"/>
+                <w:i/>
+                <w:sz w:val="28"/>
+                <w:szCs w:val="28"/>
+              </w:rPr>
+            </m:ctrlPr>
+          </m:sSupPr>
+          <m:e>
+            <m:r>
+              <w:rPr>
+                <w:rFonts w:ascii="Cambria Math" w:eastAsiaTheme="minorEastAsia" w:hAnsi="Cambria Math" w:cs="Times New Roman"/>
+                <w:sz w:val="28"/>
+                <w:szCs w:val="28"/>
+              </w:rPr>
+              <m:t>R</m:t>
+            </m:r>
+          </m:e>
+          <m:sup>
+            <m:r>
+              <w:rPr>
+                <w:rFonts w:ascii="Cambria Math" w:eastAsiaTheme="minorEastAsia" w:hAnsi="Cambria Math" w:cs="Times New Roman"/>
+                <w:sz w:val="28"/>
+                <w:szCs w:val="28"/>
+              </w:rPr>
+              <m:t>n×</m:t>
+            </m:r>
+            <m:r>
+              <w:rPr>
+                <w:rFonts w:ascii="Cambria Math" w:eastAsiaTheme="minorEastAsia" w:hAnsi="Cambria Math" w:cs="Times New Roman"/>
+                <w:sz w:val="28"/>
+                <w:szCs w:val="28"/>
+                <w:lang w:val="en-US"/>
+              </w:rPr>
+              <m:t>n</m:t>
+            </m:r>
+          </m:sup>
+        </m:sSup>
+      </m:oMath>
+      <w:r>
+        <w:rPr>
+          <w:rFonts w:ascii="Times New Roman" w:eastAsiaTheme="minorEastAsia" w:hAnsi="Times New Roman" w:cs="Times New Roman"/>
+          <w:sz w:val="28"/>
+          <w:szCs w:val="28"/>
+        </w:rPr>
+        <w:t xml:space="preserve">. </w:t>
+      </w:r>
+      <w:r>
+        <w:rPr>
+          <w:rFonts w:ascii="Times New Roman" w:eastAsiaTheme="minorEastAsia" w:hAnsi="Times New Roman" w:cs="Times New Roman"/>
+          <w:sz w:val="28"/>
+          <w:szCs w:val="28"/>
+        </w:rPr>
+        <w:t xml:space="preserve">Тогда </w:t>
+      </w:r>
+      <m:oMath>
+        <m:r>
+          <w:rPr>
+            <w:rFonts w:ascii="Cambria Math" w:eastAsiaTheme="minorEastAsia" w:hAnsi="Cambria Math" w:cs="Times New Roman"/>
+            <w:sz w:val="28"/>
+            <w:szCs w:val="28"/>
+          </w:rPr>
+          <m:t>ρ</m:t>
+        </m:r>
+        <m:d>
+          <m:dPr>
+            <m:ctrlPr>
+              <w:rPr>
+                <w:rFonts w:ascii="Cambria Math" w:eastAsiaTheme="minorEastAsia" w:hAnsi="Cambria Math" w:cs="Times New Roman"/>
+                <w:i/>
+                <w:iCs/>
+                <w:sz w:val="28"/>
+                <w:szCs w:val="28"/>
+              </w:rPr>
+            </m:ctrlPr>
+          </m:dPr>
+          <m:e>
+            <m:r>
+              <w:rPr>
+                <w:rFonts w:ascii="Cambria Math" w:eastAsiaTheme="minorEastAsia" w:hAnsi="Cambria Math" w:cs="Times New Roman"/>
+                <w:sz w:val="28"/>
+                <w:szCs w:val="28"/>
+              </w:rPr>
+              <m:t>T</m:t>
+            </m:r>
+          </m:e>
+        </m:d>
+        <m:r>
+          <w:rPr>
+            <w:rFonts w:ascii="Cambria Math" w:eastAsiaTheme="minorEastAsia" w:hAnsi="Cambria Math" w:cs="Times New Roman"/>
+            <w:sz w:val="28"/>
+            <w:szCs w:val="28"/>
+          </w:rPr>
+          <m:t>≤</m:t>
+        </m:r>
+        <m:d>
+          <m:dPr>
+            <m:begChr m:val="‖"/>
+            <m:endChr m:val="‖"/>
+            <m:ctrlPr>
+              <w:rPr>
+                <w:rFonts w:ascii="Cambria Math" w:eastAsiaTheme="minorEastAsia" w:hAnsi="Cambria Math" w:cs="Times New Roman"/>
+                <w:i/>
+                <w:sz w:val="28"/>
+                <w:szCs w:val="28"/>
+              </w:rPr>
+            </m:ctrlPr>
+          </m:dPr>
+          <m:e>
+            <m:r>
+              <w:rPr>
+                <w:rFonts w:ascii="Cambria Math" w:eastAsiaTheme="minorEastAsia" w:hAnsi="Cambria Math" w:cs="Times New Roman"/>
+                <w:sz w:val="28"/>
+                <w:szCs w:val="28"/>
+                <w:lang w:val="en-US"/>
+              </w:rPr>
+              <m:t>T</m:t>
+            </m:r>
+          </m:e>
+        </m:d>
+      </m:oMath>
+      <w:r>
+        <w:rPr>
+          <w:rFonts w:ascii="Times New Roman" w:eastAsiaTheme="minorEastAsia" w:hAnsi="Times New Roman" w:cs="Times New Roman"/>
+          <w:sz w:val="28"/>
+          <w:szCs w:val="28"/>
+        </w:rPr>
+        <w:t xml:space="preserve"> </w:t>
+      </w:r>
+      <w:r>
+        <w:rPr>
+          <w:rFonts w:ascii="Times New Roman" w:eastAsiaTheme="minorEastAsia" w:hAnsi="Times New Roman" w:cs="Times New Roman"/>
+          <w:sz w:val="28"/>
+          <w:szCs w:val="28"/>
+        </w:rPr>
+        <w:t>для любой индуцированной матричной нормы.</w:t>
+      </w:r>
+    </w:p>
+    <w:p>
+      <w:pPr>
+        <w:rPr>
+          <w:rFonts w:ascii="Times New Roman" w:eastAsiaTheme="minorEastAsia" w:hAnsi="Times New Roman" w:cs="Times New Roman"/>
+          <w:iCs/>
+          <w:sz w:val="28"/>
+          <w:szCs w:val="28"/>
+        </w:rPr>
+      </w:pPr>
+      <w:r>
+        <w:rPr>
+          <w:rFonts w:ascii="Times New Roman" w:hAnsi="Times New Roman" w:cs="Times New Roman"/>
+          <w:sz w:val="28"/>
+          <w:szCs w:val="28"/>
+        </w:rPr>
+        <w:t>То есть д</w:t>
+      </w:r>
+      <w:r>
+        <w:rPr>
+          <w:rFonts w:ascii="Times New Roman" w:hAnsi="Times New Roman" w:cs="Times New Roman"/>
+          <w:sz w:val="28"/>
+          <w:szCs w:val="28"/>
+        </w:rPr>
+        <w:t xml:space="preserve">ля сходимости этой последовательности при любом начальном приближении необходимо и достаточно, чтобы все собственные значения матрицы </w:t>
+      </w:r>
+      <m:oMath>
+        <m:r>
+          <w:rPr>
+            <w:rFonts w:ascii="Cambria Math" w:eastAsiaTheme="minorEastAsia" w:hAnsi="Cambria Math" w:cs="Times New Roman"/>
+            <w:sz w:val="28"/>
+            <w:szCs w:val="28"/>
+          </w:rPr>
+          <m:t>T</m:t>
+        </m:r>
+      </m:oMath>
+      <w:r>
+        <w:rPr>
+          <w:rFonts w:ascii="Times New Roman" w:hAnsi="Times New Roman" w:cs="Times New Roman"/>
+          <w:sz w:val="28"/>
+          <w:szCs w:val="28"/>
+        </w:rPr>
+        <w:t xml:space="preserve"> были по абсолютной величине меньше единицы.</w:t>
+      </w:r>
+      <w:r>
+        <w:rPr>
+          <w:rFonts w:ascii="Times New Roman" w:hAnsi="Times New Roman" w:cs="Times New Roman"/>
+          <w:sz w:val="28"/>
+          <w:szCs w:val="28"/>
+        </w:rPr>
+        <w:t xml:space="preserve"> </w:t>
+      </w:r>
+      <w:r>
+        <w:rPr>
+          <w:rFonts w:ascii="Times New Roman" w:hAnsi="Times New Roman" w:cs="Times New Roman"/>
+          <w:sz w:val="28"/>
+          <w:szCs w:val="28"/>
+        </w:rPr>
+        <w:t xml:space="preserve">На практике это трудно, </w:t>
+      </w:r>
+      <w:r>
+        <w:rPr>
+          <w:rFonts w:ascii="Times New Roman" w:hAnsi="Times New Roman" w:cs="Times New Roman"/>
+          <w:sz w:val="28"/>
+          <w:szCs w:val="28"/>
+        </w:rPr>
+        <w:t>вос</w:t>
+      </w:r>
+      <w:r>
+        <w:rPr>
+          <w:rFonts w:ascii="Times New Roman" w:hAnsi="Times New Roman" w:cs="Times New Roman"/>
+          <w:sz w:val="28"/>
+          <w:szCs w:val="28"/>
+        </w:rPr>
+        <w:t>пользу</w:t>
+      </w:r>
+      <w:r>
+        <w:rPr>
+          <w:rFonts w:ascii="Times New Roman" w:hAnsi="Times New Roman" w:cs="Times New Roman"/>
+          <w:sz w:val="28"/>
+          <w:szCs w:val="28"/>
+        </w:rPr>
+        <w:t>емся</w:t>
+      </w:r>
+      <w:r>
+        <w:rPr>
+          <w:rFonts w:ascii="Times New Roman" w:hAnsi="Times New Roman" w:cs="Times New Roman"/>
+          <w:sz w:val="28"/>
+          <w:szCs w:val="28"/>
+        </w:rPr>
+        <w:t xml:space="preserve"> достаточным услови</w:t>
+      </w:r>
+      <w:r>
+        <w:rPr>
+          <w:rFonts w:ascii="Times New Roman" w:hAnsi="Times New Roman" w:cs="Times New Roman"/>
+          <w:sz w:val="28"/>
+          <w:szCs w:val="28"/>
+        </w:rPr>
+        <w:t>ем</w:t>
+      </w:r>
+      <w:r>
+        <w:rPr>
+          <w:rFonts w:ascii="Times New Roman" w:hAnsi="Times New Roman" w:cs="Times New Roman"/>
+          <w:sz w:val="28"/>
+          <w:szCs w:val="28"/>
+        </w:rPr>
+        <w:t xml:space="preserve"> сходимости</w:t>
+      </w:r>
+      <w:r>
+        <w:rPr>
+          <w:rFonts w:ascii="Times New Roman" w:hAnsi="Times New Roman" w:cs="Times New Roman"/>
+          <w:sz w:val="28"/>
+          <w:szCs w:val="28"/>
+        </w:rPr>
+        <w:t>:</w:t>
+      </w:r>
+      <w:r>
+        <w:rPr>
+          <w:rFonts w:ascii="Times New Roman" w:hAnsi="Times New Roman" w:cs="Times New Roman"/>
+          <w:sz w:val="28"/>
+          <w:szCs w:val="28"/>
+        </w:rPr>
+        <w:t xml:space="preserve"> </w:t>
+      </w:r>
+      <w:r>
+        <w:rPr>
+          <w:rFonts w:ascii="Times New Roman" w:hAnsi="Times New Roman" w:cs="Times New Roman"/>
+          <w:sz w:val="28"/>
+          <w:szCs w:val="28"/>
+        </w:rPr>
+        <w:t>метод</w:t>
+      </w:r>
+      <w:r>
+        <w:rPr>
+          <w:rFonts w:ascii="Times New Roman" w:hAnsi="Times New Roman" w:cs="Times New Roman"/>
+          <w:sz w:val="28"/>
+          <w:szCs w:val="28"/>
+        </w:rPr>
+        <w:t xml:space="preserve"> сход</w:t>
+      </w:r>
+      <w:r>
+        <w:rPr>
+          <w:rFonts w:ascii="Times New Roman" w:hAnsi="Times New Roman" w:cs="Times New Roman"/>
+          <w:sz w:val="28"/>
+          <w:szCs w:val="28"/>
+        </w:rPr>
+        <w:t>и</w:t>
+      </w:r>
+      <w:r>
+        <w:rPr>
+          <w:rFonts w:ascii="Times New Roman" w:hAnsi="Times New Roman" w:cs="Times New Roman"/>
+          <w:sz w:val="28"/>
+          <w:szCs w:val="28"/>
+        </w:rPr>
+        <w:t>тся, если норма матрицы меньше единицы</w:t>
+      </w:r>
+      <w:r>
+        <w:rPr>
+          <w:rFonts w:ascii="Times New Roman" w:eastAsiaTheme="minorEastAsia" w:hAnsi="Times New Roman" w:cs="Times New Roman"/>
+          <w:iCs/>
+          <w:sz w:val="28"/>
+          <w:szCs w:val="28"/>
+        </w:rPr>
+        <w:t xml:space="preserve">. </w:t>
+      </w:r>
+      <w:r>
+        <w:rPr>
+          <w:rFonts w:ascii="Times New Roman" w:eastAsiaTheme="minorEastAsia" w:hAnsi="Times New Roman" w:cs="Times New Roman"/>
+          <w:iCs/>
+          <w:sz w:val="28"/>
+          <w:szCs w:val="28"/>
+        </w:rPr>
+        <w:t xml:space="preserve">То есть метод Якоби сходится, если спектральный радиус матрицы </w:t>
+      </w:r>
+      <m:oMath>
+        <m:r>
+          <w:rPr>
+            <w:rFonts w:ascii="Cambria Math" w:eastAsiaTheme="minorEastAsia" w:hAnsi="Cambria Math" w:cs="Times New Roman"/>
+            <w:sz w:val="28"/>
+            <w:szCs w:val="28"/>
+          </w:rPr>
+          <m:t>T</m:t>
+        </m:r>
+      </m:oMath>
+      <w:r>
+        <w:rPr>
+          <w:rFonts w:ascii="Times New Roman" w:eastAsiaTheme="minorEastAsia" w:hAnsi="Times New Roman" w:cs="Times New Roman"/>
+          <w:sz w:val="28"/>
+          <w:szCs w:val="28"/>
+        </w:rPr>
+        <w:t xml:space="preserve"> меньше единицы.</w:t>
+      </w:r>
+    </w:p>
+    <w:p>
+      <w:pPr>
+        <w:rPr>
+          <w:rFonts w:ascii="Times New Roman" w:eastAsiaTheme="minorEastAsia" w:hAnsi="Times New Roman" w:cs="Times New Roman"/>
+          <w:sz w:val="28"/>
+          <w:szCs w:val="28"/>
+        </w:rPr>
+      </w:pPr>
+      <w:r>
+        <w:rPr>
+          <w:rFonts w:ascii="Times New Roman" w:eastAsiaTheme="minorEastAsia" w:hAnsi="Times New Roman" w:cs="Times New Roman"/>
+          <w:sz w:val="28"/>
+          <w:szCs w:val="28"/>
+        </w:rPr>
+        <w:lastRenderedPageBreak/>
         <w:t xml:space="preserve">Начнём с нахождения верхней границы для </w:t>
       </w:r>
       <m:oMath>
@@ -2905,16 +3755,7 @@
                                   <w:szCs w:val="28"/>
                                   <w:lang w:val="en-US"/>
                                 </w:rPr>
-                                <m:t>i</m:t>
-                              </m:r>
-                              <m:r>
-                                <w:rPr>
-                                  <w:rFonts w:ascii="Cambria Math" w:eastAsiaTheme="minorEastAsia" w:hAnsi="Cambria Math" w:cs="Times New Roman"/>
-                                  <w:sz w:val="28"/>
-                                  <w:szCs w:val="28"/>
-                                  <w:lang w:val="en-US"/>
-                                </w:rPr>
-                                <m:t>i</m:t>
+                                <m:t>ii</m:t>
                               </m:r>
                             </m:sub>
                           </m:sSub>
@@ -3611,15 +4452,7 @@
             <w:sz w:val="28"/>
             <w:szCs w:val="28"/>
           </w:rPr>
-          <m:t>A=D-L-U</m:t>
-        </m:r>
-        <m:r>
-          <w:rPr>
-            <w:rFonts w:ascii="Cambria Math" w:hAnsi="Cambria Math" w:cs="Times New Roman"/>
-            <w:sz w:val="28"/>
-            <w:szCs w:val="28"/>
-          </w:rPr>
-          <m:t xml:space="preserve"> </m:t>
+          <m:t xml:space="preserve">A=D-L-U </m:t>
         </m:r>
       </m:oMath>
       <w:r>
@@ -3801,16 +4634,7 @@
                     <w:szCs w:val="28"/>
                     <w:lang w:val="en-US"/>
                   </w:rPr>
-                  <m:t>i</m:t>
-                </m:r>
-                <m:r>
-                  <w:rPr>
-                    <w:rFonts w:ascii="Cambria Math" w:eastAsiaTheme="minorEastAsia" w:hAnsi="Cambria Math" w:cs="Times New Roman"/>
-                    <w:sz w:val="28"/>
-                    <w:szCs w:val="28"/>
-                    <w:lang w:val="en-US"/>
-                  </w:rPr>
-                  <m:t>j</m:t>
+                  <m:t>ij</m:t>
                 </m:r>
               </m:sub>
             </m:sSub>
@@ -3984,15 +4808,7 @@
             <w:sz w:val="28"/>
             <w:szCs w:val="28"/>
           </w:rPr>
-          <m:t>=</m:t>
-        </m:r>
-        <m:r>
-          <w:rPr>
-            <w:rFonts w:ascii="Cambria Math" w:eastAsiaTheme="minorEastAsia" w:hAnsi="Cambria Math" w:cs="Times New Roman"/>
-            <w:sz w:val="28"/>
-            <w:szCs w:val="28"/>
-          </w:rPr>
-          <m:t>0</m:t>
+          <m:t>=0</m:t>
         </m:r>
       </m:oMath>
       <w:r>
@@ -4020,23 +4836,7 @@
             <w:sz w:val="28"/>
             <w:szCs w:val="28"/>
           </w:rPr>
-          <m:t>i</m:t>
-        </m:r>
-        <m:r>
-          <w:rPr>
-            <w:rFonts w:ascii="Cambria Math" w:eastAsiaTheme="minorEastAsia" w:hAnsi="Cambria Math" w:cs="Times New Roman"/>
-            <w:sz w:val="28"/>
-            <w:szCs w:val="28"/>
-          </w:rPr>
-          <m:t>=</m:t>
-        </m:r>
-        <m:r>
-          <w:rPr>
-            <w:rFonts w:ascii="Cambria Math" w:eastAsiaTheme="minorEastAsia" w:hAnsi="Cambria Math" w:cs="Times New Roman"/>
-            <w:sz w:val="28"/>
-            <w:szCs w:val="28"/>
-          </w:rPr>
-          <m:t>j</m:t>
+          <m:t>i=j</m:t>
         </m:r>
       </m:oMath>
       <w:r>
@@ -4210,7 +5010,6 @@
           <w:sz w:val="28"/>
           <w:szCs w:val="28"/>
         </w:rPr>
-        <w:lastRenderedPageBreak/>
         <w:t>Тогда перепишем:</w:t>
       </w:r>
     </w:p>
@@ -4688,16 +5487,7 @@
                       <w:szCs w:val="28"/>
                       <w:lang w:val="en-US"/>
                     </w:rPr>
-                    <m:t>i</m:t>
-                  </m:r>
-                  <m:r>
-                    <w:rPr>
-                      <w:rFonts w:ascii="Cambria Math" w:eastAsiaTheme="minorEastAsia" w:hAnsi="Cambria Math" w:cs="Times New Roman"/>
-                      <w:sz w:val="28"/>
-                      <w:szCs w:val="28"/>
-                      <w:lang w:val="en-US"/>
-                    </w:rPr>
-                    <m:t>i</m:t>
+                    <m:t>ii</m:t>
                   </m:r>
                 </m:sub>
               </m:sSub>
@@ -5209,723 +5999,6 @@
       <w:r>
         <w:rPr>
           <w:rFonts w:ascii="Times New Roman" w:eastAsiaTheme="minorEastAsia" w:hAnsi="Times New Roman" w:cs="Times New Roman"/>
-          <w:b/>
-          <w:bCs/>
-          <w:iCs/>
-          <w:sz w:val="28"/>
-          <w:szCs w:val="28"/>
-        </w:rPr>
-        <w:t>Теорема:</w:t>
-      </w:r>
-      <w:r>
-        <w:rPr>
-          <w:rFonts w:ascii="Times New Roman" w:eastAsiaTheme="minorEastAsia" w:hAnsi="Times New Roman" w:cs="Times New Roman"/>
-          <w:b/>
-          <w:bCs/>
-          <w:iCs/>
-          <w:sz w:val="28"/>
-          <w:szCs w:val="28"/>
-        </w:rPr>
-        <w:t xml:space="preserve"> </w:t>
-      </w:r>
-      <w:r>
-        <w:rPr>
-          <w:rFonts w:ascii="Times New Roman" w:eastAsiaTheme="minorEastAsia" w:hAnsi="Times New Roman" w:cs="Times New Roman"/>
-          <w:iCs/>
-          <w:sz w:val="28"/>
-          <w:szCs w:val="28"/>
-        </w:rPr>
-        <w:t xml:space="preserve">последовательность </w:t>
-      </w:r>
-      <m:oMath>
-        <m:sSubSup>
-          <m:sSubSupPr>
-            <m:ctrlPr>
-              <w:rPr>
-                <w:rFonts w:ascii="Cambria Math" w:eastAsiaTheme="minorEastAsia" w:hAnsi="Cambria Math" w:cs="Times New Roman"/>
-                <w:i/>
-                <w:iCs/>
-                <w:sz w:val="28"/>
-                <w:szCs w:val="28"/>
-              </w:rPr>
-            </m:ctrlPr>
-          </m:sSubSupPr>
-          <m:e>
-            <m:d>
-              <m:dPr>
-                <m:begChr m:val="{"/>
-                <m:endChr m:val="}"/>
-                <m:ctrlPr>
-                  <w:rPr>
-                    <w:rFonts w:ascii="Cambria Math" w:eastAsiaTheme="minorEastAsia" w:hAnsi="Cambria Math" w:cs="Times New Roman"/>
-                    <w:i/>
-                    <w:iCs/>
-                    <w:sz w:val="28"/>
-                    <w:szCs w:val="28"/>
-                  </w:rPr>
-                </m:ctrlPr>
-              </m:dPr>
-              <m:e>
-                <m:sSup>
-                  <m:sSupPr>
-                    <m:ctrlPr>
-                      <w:rPr>
-                        <w:rFonts w:ascii="Cambria Math" w:eastAsiaTheme="minorEastAsia" w:hAnsi="Cambria Math" w:cs="Times New Roman"/>
-                        <w:i/>
-                        <w:iCs/>
-                        <w:sz w:val="28"/>
-                        <w:szCs w:val="28"/>
-                        <w:lang w:val="en-US"/>
-                      </w:rPr>
-                    </m:ctrlPr>
-                  </m:sSupPr>
-                  <m:e>
-                    <m:r>
-                      <w:rPr>
-                        <w:rFonts w:ascii="Cambria Math" w:eastAsiaTheme="minorEastAsia" w:hAnsi="Cambria Math" w:cs="Times New Roman"/>
-                        <w:sz w:val="28"/>
-                        <w:szCs w:val="28"/>
-                        <w:lang w:val="en-US"/>
-                      </w:rPr>
-                      <m:t>x</m:t>
-                    </m:r>
-                  </m:e>
-                  <m:sup>
-                    <m:d>
-                      <m:dPr>
-                        <m:ctrlPr>
-                          <w:rPr>
-                            <w:rFonts w:ascii="Cambria Math" w:eastAsiaTheme="minorEastAsia" w:hAnsi="Cambria Math" w:cs="Times New Roman"/>
-                            <w:i/>
-                            <w:iCs/>
-                            <w:sz w:val="28"/>
-                            <w:szCs w:val="28"/>
-                            <w:lang w:val="en-US"/>
-                          </w:rPr>
-                        </m:ctrlPr>
-                      </m:dPr>
-                      <m:e>
-                        <m:r>
-                          <w:rPr>
-                            <w:rFonts w:ascii="Cambria Math" w:eastAsiaTheme="minorEastAsia" w:hAnsi="Cambria Math" w:cs="Times New Roman"/>
-                            <w:sz w:val="28"/>
-                            <w:szCs w:val="28"/>
-                            <w:lang w:val="en-US"/>
-                          </w:rPr>
-                          <m:t>k</m:t>
-                        </m:r>
-                      </m:e>
-                    </m:d>
-                  </m:sup>
-                </m:sSup>
-              </m:e>
-            </m:d>
-          </m:e>
-          <m:sub>
-            <m:r>
-              <w:rPr>
-                <w:rFonts w:ascii="Cambria Math" w:eastAsiaTheme="minorEastAsia" w:hAnsi="Cambria Math" w:cs="Times New Roman"/>
-                <w:sz w:val="28"/>
-                <w:szCs w:val="28"/>
-              </w:rPr>
-              <m:t>k=0</m:t>
-            </m:r>
-          </m:sub>
-          <m:sup>
-            <m:r>
-              <w:rPr>
-                <w:rFonts w:ascii="Cambria Math" w:eastAsiaTheme="minorEastAsia" w:hAnsi="Cambria Math" w:cs="Times New Roman"/>
-                <w:sz w:val="28"/>
-                <w:szCs w:val="28"/>
-              </w:rPr>
-              <m:t>∞</m:t>
-            </m:r>
-          </m:sup>
-        </m:sSubSup>
-      </m:oMath>
-      <w:r>
-        <w:rPr>
-          <w:rFonts w:ascii="Times New Roman" w:eastAsiaTheme="minorEastAsia" w:hAnsi="Times New Roman" w:cs="Times New Roman"/>
-          <w:iCs/>
-          <w:sz w:val="28"/>
-          <w:szCs w:val="28"/>
-        </w:rPr>
-        <w:t xml:space="preserve">, </w:t>
-      </w:r>
-      <w:r>
-        <w:rPr>
-          <w:rFonts w:ascii="Times New Roman" w:eastAsiaTheme="minorEastAsia" w:hAnsi="Times New Roman" w:cs="Times New Roman"/>
-          <w:iCs/>
-          <w:sz w:val="28"/>
-          <w:szCs w:val="28"/>
-        </w:rPr>
-        <w:t xml:space="preserve">сгенерированная итерацией </w:t>
-      </w:r>
-      <m:oMath>
-        <m:sSup>
-          <m:sSupPr>
-            <m:ctrlPr>
-              <w:rPr>
-                <w:rFonts w:ascii="Cambria Math" w:eastAsiaTheme="minorEastAsia" w:hAnsi="Cambria Math" w:cs="Times New Roman"/>
-                <w:i/>
-                <w:iCs/>
-                <w:sz w:val="28"/>
-                <w:szCs w:val="28"/>
-              </w:rPr>
-            </m:ctrlPr>
-          </m:sSupPr>
-          <m:e>
-            <m:r>
-              <w:rPr>
-                <w:rFonts w:ascii="Cambria Math" w:eastAsiaTheme="minorEastAsia" w:hAnsi="Cambria Math" w:cs="Times New Roman"/>
-                <w:sz w:val="28"/>
-                <w:szCs w:val="28"/>
-              </w:rPr>
-              <m:t>x</m:t>
-            </m:r>
-          </m:e>
-          <m:sup>
-            <m:r>
-              <w:rPr>
-                <w:rFonts w:ascii="Cambria Math" w:eastAsiaTheme="minorEastAsia" w:hAnsi="Cambria Math" w:cs="Times New Roman"/>
-                <w:sz w:val="28"/>
-                <w:szCs w:val="28"/>
-              </w:rPr>
-              <m:t>(k)</m:t>
-            </m:r>
-          </m:sup>
-        </m:sSup>
-        <m:r>
-          <w:rPr>
-            <w:rFonts w:ascii="Cambria Math" w:eastAsiaTheme="minorEastAsia" w:hAnsi="Cambria Math" w:cs="Times New Roman"/>
-            <w:sz w:val="28"/>
-            <w:szCs w:val="28"/>
-          </w:rPr>
-          <m:t>=T</m:t>
-        </m:r>
-        <m:sSup>
-          <m:sSupPr>
-            <m:ctrlPr>
-              <w:rPr>
-                <w:rFonts w:ascii="Cambria Math" w:eastAsiaTheme="minorEastAsia" w:hAnsi="Cambria Math" w:cs="Times New Roman"/>
-                <w:i/>
-                <w:iCs/>
-                <w:sz w:val="28"/>
-                <w:szCs w:val="28"/>
-              </w:rPr>
-            </m:ctrlPr>
-          </m:sSupPr>
-          <m:e>
-            <m:r>
-              <w:rPr>
-                <w:rFonts w:ascii="Cambria Math" w:eastAsiaTheme="minorEastAsia" w:hAnsi="Cambria Math" w:cs="Times New Roman"/>
-                <w:sz w:val="28"/>
-                <w:szCs w:val="28"/>
-              </w:rPr>
-              <m:t>x</m:t>
-            </m:r>
-          </m:e>
-          <m:sup>
-            <m:r>
-              <w:rPr>
-                <w:rFonts w:ascii="Cambria Math" w:eastAsiaTheme="minorEastAsia" w:hAnsi="Cambria Math" w:cs="Times New Roman"/>
-                <w:sz w:val="28"/>
-                <w:szCs w:val="28"/>
-              </w:rPr>
-              <m:t>(k-1)</m:t>
-            </m:r>
-          </m:sup>
-        </m:sSup>
-        <m:r>
-          <w:rPr>
-            <w:rFonts w:ascii="Cambria Math" w:eastAsiaTheme="minorEastAsia" w:hAnsi="Cambria Math" w:cs="Times New Roman"/>
-            <w:sz w:val="28"/>
-            <w:szCs w:val="28"/>
-          </w:rPr>
-          <m:t>+c</m:t>
-        </m:r>
-      </m:oMath>
-      <w:r>
-        <w:rPr>
-          <w:rFonts w:ascii="Times New Roman" w:eastAsiaTheme="minorEastAsia" w:hAnsi="Times New Roman" w:cs="Times New Roman"/>
-          <w:iCs/>
-          <w:sz w:val="28"/>
-          <w:szCs w:val="28"/>
-        </w:rPr>
-        <w:t xml:space="preserve">, </w:t>
-      </w:r>
-      <w:r>
-        <w:rPr>
-          <w:rFonts w:ascii="Times New Roman" w:eastAsiaTheme="minorEastAsia" w:hAnsi="Times New Roman" w:cs="Times New Roman"/>
-          <w:iCs/>
-          <w:sz w:val="28"/>
-          <w:szCs w:val="28"/>
-        </w:rPr>
-        <w:t>сходится к единственному решению уравнения</w:t>
-      </w:r>
-      <w:r>
-        <w:rPr>
-          <w:rFonts w:ascii="Times New Roman" w:eastAsiaTheme="minorEastAsia" w:hAnsi="Times New Roman" w:cs="Times New Roman"/>
-          <w:iCs/>
-          <w:sz w:val="28"/>
-          <w:szCs w:val="28"/>
-        </w:rPr>
-        <w:t xml:space="preserve"> </w:t>
-      </w:r>
-      <m:oMath>
-        <m:r>
-          <w:rPr>
-            <w:rFonts w:ascii="Cambria Math" w:eastAsiaTheme="minorEastAsia" w:hAnsi="Cambria Math" w:cs="Times New Roman"/>
-            <w:sz w:val="28"/>
-            <w:szCs w:val="28"/>
-          </w:rPr>
-          <m:t>x=Tx+c</m:t>
-        </m:r>
-      </m:oMath>
-      <w:r>
-        <w:rPr>
-          <w:rFonts w:ascii="Times New Roman" w:eastAsiaTheme="minorEastAsia" w:hAnsi="Times New Roman" w:cs="Times New Roman"/>
-          <w:iCs/>
-          <w:sz w:val="28"/>
-          <w:szCs w:val="28"/>
-        </w:rPr>
-        <w:t xml:space="preserve">, </w:t>
-      </w:r>
-      <w:r>
-        <w:rPr>
-          <w:rFonts w:ascii="Times New Roman" w:eastAsiaTheme="minorEastAsia" w:hAnsi="Times New Roman" w:cs="Times New Roman"/>
-          <w:iCs/>
-          <w:sz w:val="28"/>
-          <w:szCs w:val="28"/>
-        </w:rPr>
-        <w:t xml:space="preserve">т.е. неподвижной точке </w:t>
-      </w:r>
-      <m:oMath>
-        <m:r>
-          <w:rPr>
-            <w:rFonts w:ascii="Cambria Math" w:eastAsiaTheme="minorEastAsia" w:hAnsi="Cambria Math" w:cs="Times New Roman"/>
-            <w:sz w:val="28"/>
-            <w:szCs w:val="28"/>
-          </w:rPr>
-          <m:t>x</m:t>
-        </m:r>
-      </m:oMath>
-      <w:r>
-        <w:rPr>
-          <w:rFonts w:ascii="Times New Roman" w:eastAsiaTheme="minorEastAsia" w:hAnsi="Times New Roman" w:cs="Times New Roman"/>
-          <w:iCs/>
-          <w:sz w:val="28"/>
-          <w:szCs w:val="28"/>
-        </w:rPr>
-        <w:t xml:space="preserve">, для любого </w:t>
-      </w:r>
-      <m:oMath>
-        <m:sSup>
-          <m:sSupPr>
-            <m:ctrlPr>
-              <w:rPr>
-                <w:rFonts w:ascii="Cambria Math" w:eastAsiaTheme="minorEastAsia" w:hAnsi="Cambria Math" w:cs="Times New Roman"/>
-                <w:i/>
-                <w:iCs/>
-                <w:sz w:val="28"/>
-                <w:szCs w:val="28"/>
-              </w:rPr>
-            </m:ctrlPr>
-          </m:sSupPr>
-          <m:e>
-            <m:r>
-              <w:rPr>
-                <w:rFonts w:ascii="Cambria Math" w:eastAsiaTheme="minorEastAsia" w:hAnsi="Cambria Math" w:cs="Times New Roman"/>
-                <w:sz w:val="28"/>
-                <w:szCs w:val="28"/>
-              </w:rPr>
-              <m:t>x</m:t>
-            </m:r>
-          </m:e>
-          <m:sup>
-            <m:r>
-              <w:rPr>
-                <w:rFonts w:ascii="Cambria Math" w:eastAsiaTheme="minorEastAsia" w:hAnsi="Cambria Math" w:cs="Times New Roman"/>
-                <w:sz w:val="28"/>
-                <w:szCs w:val="28"/>
-              </w:rPr>
-              <m:t>(0)</m:t>
-            </m:r>
-          </m:sup>
-        </m:sSup>
-        <m:r>
-          <w:rPr>
-            <w:rFonts w:ascii="Cambria Math" w:eastAsiaTheme="minorEastAsia" w:hAnsi="Cambria Math" w:cs="Times New Roman"/>
-            <w:sz w:val="28"/>
-            <w:szCs w:val="28"/>
-          </w:rPr>
-          <m:t>∈</m:t>
-        </m:r>
-        <m:sSup>
-          <m:sSupPr>
-            <m:ctrlPr>
-              <w:rPr>
-                <w:rFonts w:ascii="Cambria Math" w:eastAsiaTheme="minorEastAsia" w:hAnsi="Cambria Math" w:cs="Times New Roman"/>
-                <w:i/>
-                <w:iCs/>
-                <w:sz w:val="28"/>
-                <w:szCs w:val="28"/>
-              </w:rPr>
-            </m:ctrlPr>
-          </m:sSupPr>
-          <m:e>
-            <m:r>
-              <w:rPr>
-                <w:rFonts w:ascii="Cambria Math" w:eastAsiaTheme="minorEastAsia" w:hAnsi="Cambria Math" w:cs="Times New Roman"/>
-                <w:sz w:val="28"/>
-                <w:szCs w:val="28"/>
-              </w:rPr>
-              <m:t>R</m:t>
-            </m:r>
-          </m:e>
-          <m:sup>
-            <m:r>
-              <w:rPr>
-                <w:rFonts w:ascii="Cambria Math" w:eastAsiaTheme="minorEastAsia" w:hAnsi="Cambria Math" w:cs="Times New Roman"/>
-                <w:sz w:val="28"/>
-                <w:szCs w:val="28"/>
-              </w:rPr>
-              <m:t>n</m:t>
-            </m:r>
-          </m:sup>
-        </m:sSup>
-      </m:oMath>
-      <w:r>
-        <w:rPr>
-          <w:rFonts w:ascii="Times New Roman" w:eastAsiaTheme="minorEastAsia" w:hAnsi="Times New Roman" w:cs="Times New Roman"/>
-          <w:iCs/>
-          <w:sz w:val="28"/>
-          <w:szCs w:val="28"/>
-        </w:rPr>
-        <w:t xml:space="preserve"> </w:t>
-      </w:r>
-      <w:r>
-        <w:rPr>
-          <w:rFonts w:ascii="Times New Roman" w:eastAsiaTheme="minorEastAsia" w:hAnsi="Times New Roman" w:cs="Times New Roman"/>
-          <w:iCs/>
-          <w:sz w:val="28"/>
-          <w:szCs w:val="28"/>
-        </w:rPr>
-        <w:t xml:space="preserve">тогда и только тогда, когда </w:t>
-      </w:r>
-      <m:oMath>
-        <m:r>
-          <w:rPr>
-            <w:rFonts w:ascii="Cambria Math" w:eastAsiaTheme="minorEastAsia" w:hAnsi="Cambria Math" w:cs="Times New Roman"/>
-            <w:sz w:val="28"/>
-            <w:szCs w:val="28"/>
-          </w:rPr>
-          <m:t>ρ</m:t>
-        </m:r>
-        <m:d>
-          <m:dPr>
-            <m:ctrlPr>
-              <w:rPr>
-                <w:rFonts w:ascii="Cambria Math" w:eastAsiaTheme="minorEastAsia" w:hAnsi="Cambria Math" w:cs="Times New Roman"/>
-                <w:i/>
-                <w:iCs/>
-                <w:sz w:val="28"/>
-                <w:szCs w:val="28"/>
-              </w:rPr>
-            </m:ctrlPr>
-          </m:dPr>
-          <m:e>
-            <m:r>
-              <w:rPr>
-                <w:rFonts w:ascii="Cambria Math" w:eastAsiaTheme="minorEastAsia" w:hAnsi="Cambria Math" w:cs="Times New Roman"/>
-                <w:sz w:val="28"/>
-                <w:szCs w:val="28"/>
-              </w:rPr>
-              <m:t>T</m:t>
-            </m:r>
-          </m:e>
-        </m:d>
-        <m:r>
-          <w:rPr>
-            <w:rFonts w:ascii="Cambria Math" w:eastAsiaTheme="minorEastAsia" w:hAnsi="Cambria Math" w:cs="Times New Roman"/>
-            <w:sz w:val="28"/>
-            <w:szCs w:val="28"/>
-          </w:rPr>
-          <m:t>&lt;1</m:t>
-        </m:r>
-      </m:oMath>
-      <w:r>
-        <w:rPr>
-          <w:rFonts w:ascii="Times New Roman" w:eastAsiaTheme="minorEastAsia" w:hAnsi="Times New Roman" w:cs="Times New Roman"/>
-          <w:iCs/>
-          <w:sz w:val="28"/>
-          <w:szCs w:val="28"/>
-        </w:rPr>
-        <w:t>.</w:t>
-      </w:r>
-    </w:p>
-    <w:p>
-      <w:pPr>
-        <w:rPr>
-          <w:rFonts w:ascii="Times New Roman" w:eastAsiaTheme="minorEastAsia" w:hAnsi="Times New Roman" w:cs="Times New Roman"/>
-          <w:iCs/>
-          <w:sz w:val="28"/>
-          <w:szCs w:val="28"/>
-        </w:rPr>
-      </w:pPr>
-      <w:r>
-        <w:rPr>
-          <w:rFonts w:ascii="Times New Roman" w:eastAsiaTheme="minorEastAsia" w:hAnsi="Times New Roman" w:cs="Times New Roman"/>
-          <w:iCs/>
-          <w:sz w:val="28"/>
-          <w:szCs w:val="28"/>
-        </w:rPr>
-        <w:t>Для спектрального</w:t>
-      </w:r>
-      <w:r>
-        <w:rPr>
-          <w:rFonts w:ascii="Times New Roman" w:eastAsiaTheme="minorEastAsia" w:hAnsi="Times New Roman" w:cs="Times New Roman"/>
-          <w:iCs/>
-          <w:sz w:val="28"/>
-          <w:szCs w:val="28"/>
-        </w:rPr>
-        <w:t xml:space="preserve"> радиуса существует свойство:</w:t>
-      </w:r>
-    </w:p>
-    <w:p>
-      <w:pPr>
-        <w:rPr>
-          <w:rFonts w:ascii="Times New Roman" w:eastAsiaTheme="minorEastAsia" w:hAnsi="Times New Roman" w:cs="Times New Roman"/>
-          <w:sz w:val="28"/>
-          <w:szCs w:val="28"/>
-        </w:rPr>
-      </w:pPr>
-      <w:r>
-        <w:rPr>
-          <w:rFonts w:ascii="Times New Roman" w:eastAsiaTheme="minorEastAsia" w:hAnsi="Times New Roman" w:cs="Times New Roman"/>
-          <w:b/>
-          <w:bCs/>
-          <w:sz w:val="28"/>
-          <w:szCs w:val="28"/>
-        </w:rPr>
-        <w:t>Теор</w:t>
-      </w:r>
-      <w:r>
-        <w:rPr>
-          <w:rFonts w:ascii="Times New Roman" w:eastAsiaTheme="minorEastAsia" w:hAnsi="Times New Roman" w:cs="Times New Roman"/>
-          <w:b/>
-          <w:bCs/>
-          <w:sz w:val="28"/>
-          <w:szCs w:val="28"/>
-        </w:rPr>
-        <w:t>е</w:t>
-      </w:r>
-      <w:r>
-        <w:rPr>
-          <w:rFonts w:ascii="Times New Roman" w:eastAsiaTheme="minorEastAsia" w:hAnsi="Times New Roman" w:cs="Times New Roman"/>
-          <w:b/>
-          <w:bCs/>
-          <w:sz w:val="28"/>
-          <w:szCs w:val="28"/>
-        </w:rPr>
-        <w:t>ма:</w:t>
-      </w:r>
-      <w:r>
-        <w:rPr>
-          <w:rFonts w:ascii="Times New Roman" w:eastAsiaTheme="minorEastAsia" w:hAnsi="Times New Roman" w:cs="Times New Roman"/>
-          <w:b/>
-          <w:bCs/>
-          <w:sz w:val="28"/>
-          <w:szCs w:val="28"/>
-        </w:rPr>
-        <w:t xml:space="preserve"> </w:t>
-      </w:r>
-      <w:r>
-        <w:rPr>
-          <w:rFonts w:ascii="Times New Roman" w:eastAsiaTheme="minorEastAsia" w:hAnsi="Times New Roman" w:cs="Times New Roman"/>
-          <w:sz w:val="28"/>
-          <w:szCs w:val="28"/>
-        </w:rPr>
-        <w:t>п</w:t>
-      </w:r>
-      <w:r>
-        <w:rPr>
-          <w:rFonts w:ascii="Times New Roman" w:eastAsiaTheme="minorEastAsia" w:hAnsi="Times New Roman" w:cs="Times New Roman"/>
-          <w:sz w:val="28"/>
-          <w:szCs w:val="28"/>
-        </w:rPr>
-        <w:t xml:space="preserve">усть </w:t>
-      </w:r>
-      <m:oMath>
-        <m:r>
-          <w:rPr>
-            <w:rFonts w:ascii="Cambria Math" w:eastAsiaTheme="minorEastAsia" w:hAnsi="Cambria Math" w:cs="Times New Roman"/>
-            <w:sz w:val="28"/>
-            <w:szCs w:val="28"/>
-          </w:rPr>
-          <m:t>A∈</m:t>
-        </m:r>
-        <m:sSup>
-          <m:sSupPr>
-            <m:ctrlPr>
-              <w:rPr>
-                <w:rFonts w:ascii="Cambria Math" w:eastAsiaTheme="minorEastAsia" w:hAnsi="Cambria Math" w:cs="Times New Roman"/>
-                <w:i/>
-                <w:sz w:val="28"/>
-                <w:szCs w:val="28"/>
-              </w:rPr>
-            </m:ctrlPr>
-          </m:sSupPr>
-          <m:e>
-            <m:r>
-              <w:rPr>
-                <w:rFonts w:ascii="Cambria Math" w:eastAsiaTheme="minorEastAsia" w:hAnsi="Cambria Math" w:cs="Times New Roman"/>
-                <w:sz w:val="28"/>
-                <w:szCs w:val="28"/>
-              </w:rPr>
-              <m:t>R</m:t>
-            </m:r>
-          </m:e>
-          <m:sup>
-            <m:r>
-              <w:rPr>
-                <w:rFonts w:ascii="Cambria Math" w:eastAsiaTheme="minorEastAsia" w:hAnsi="Cambria Math" w:cs="Times New Roman"/>
-                <w:sz w:val="28"/>
-                <w:szCs w:val="28"/>
-              </w:rPr>
-              <m:t>n</m:t>
-            </m:r>
-            <m:r>
-              <w:rPr>
-                <w:rFonts w:ascii="Cambria Math" w:eastAsiaTheme="minorEastAsia" w:hAnsi="Cambria Math" w:cs="Times New Roman"/>
-                <w:sz w:val="28"/>
-                <w:szCs w:val="28"/>
-              </w:rPr>
-              <m:t>×</m:t>
-            </m:r>
-            <m:r>
-              <w:rPr>
-                <w:rFonts w:ascii="Cambria Math" w:eastAsiaTheme="minorEastAsia" w:hAnsi="Cambria Math" w:cs="Times New Roman"/>
-                <w:sz w:val="28"/>
-                <w:szCs w:val="28"/>
-                <w:lang w:val="en-US"/>
-              </w:rPr>
-              <m:t>n</m:t>
-            </m:r>
-          </m:sup>
-        </m:sSup>
-      </m:oMath>
-      <w:r>
-        <w:rPr>
-          <w:rFonts w:ascii="Times New Roman" w:eastAsiaTheme="minorEastAsia" w:hAnsi="Times New Roman" w:cs="Times New Roman"/>
-          <w:sz w:val="28"/>
-          <w:szCs w:val="28"/>
-        </w:rPr>
-        <w:t xml:space="preserve">. </w:t>
-      </w:r>
-      <w:r>
-        <w:rPr>
-          <w:rFonts w:ascii="Times New Roman" w:eastAsiaTheme="minorEastAsia" w:hAnsi="Times New Roman" w:cs="Times New Roman"/>
-          <w:sz w:val="28"/>
-          <w:szCs w:val="28"/>
-        </w:rPr>
-        <w:t xml:space="preserve">Тогда </w:t>
-      </w:r>
-      <m:oMath>
-        <m:r>
-          <w:rPr>
-            <w:rFonts w:ascii="Cambria Math" w:eastAsiaTheme="minorEastAsia" w:hAnsi="Cambria Math" w:cs="Times New Roman"/>
-            <w:sz w:val="28"/>
-            <w:szCs w:val="28"/>
-          </w:rPr>
-          <m:t>ρ</m:t>
-        </m:r>
-        <m:d>
-          <m:dPr>
-            <m:ctrlPr>
-              <w:rPr>
-                <w:rFonts w:ascii="Cambria Math" w:eastAsiaTheme="minorEastAsia" w:hAnsi="Cambria Math" w:cs="Times New Roman"/>
-                <w:i/>
-                <w:iCs/>
-                <w:sz w:val="28"/>
-                <w:szCs w:val="28"/>
-              </w:rPr>
-            </m:ctrlPr>
-          </m:dPr>
-          <m:e>
-            <m:r>
-              <w:rPr>
-                <w:rFonts w:ascii="Cambria Math" w:eastAsiaTheme="minorEastAsia" w:hAnsi="Cambria Math" w:cs="Times New Roman"/>
-                <w:sz w:val="28"/>
-                <w:szCs w:val="28"/>
-              </w:rPr>
-              <m:t>T</m:t>
-            </m:r>
-          </m:e>
-        </m:d>
-        <m:r>
-          <w:rPr>
-            <w:rFonts w:ascii="Cambria Math" w:eastAsiaTheme="minorEastAsia" w:hAnsi="Cambria Math" w:cs="Times New Roman"/>
-            <w:sz w:val="28"/>
-            <w:szCs w:val="28"/>
-          </w:rPr>
-          <m:t>≤</m:t>
-        </m:r>
-        <m:d>
-          <m:dPr>
-            <m:begChr m:val="‖"/>
-            <m:endChr m:val="‖"/>
-            <m:ctrlPr>
-              <w:rPr>
-                <w:rFonts w:ascii="Cambria Math" w:eastAsiaTheme="minorEastAsia" w:hAnsi="Cambria Math" w:cs="Times New Roman"/>
-                <w:i/>
-                <w:sz w:val="28"/>
-                <w:szCs w:val="28"/>
-              </w:rPr>
-            </m:ctrlPr>
-          </m:dPr>
-          <m:e>
-            <m:r>
-              <w:rPr>
-                <w:rFonts w:ascii="Cambria Math" w:eastAsiaTheme="minorEastAsia" w:hAnsi="Cambria Math" w:cs="Times New Roman"/>
-                <w:sz w:val="28"/>
-                <w:szCs w:val="28"/>
-                <w:lang w:val="en-US"/>
-              </w:rPr>
-              <m:t>T</m:t>
-            </m:r>
-          </m:e>
-        </m:d>
-      </m:oMath>
-      <w:r>
-        <w:rPr>
-          <w:rFonts w:ascii="Times New Roman" w:eastAsiaTheme="minorEastAsia" w:hAnsi="Times New Roman" w:cs="Times New Roman"/>
-          <w:sz w:val="28"/>
-          <w:szCs w:val="28"/>
-        </w:rPr>
-        <w:t xml:space="preserve"> </w:t>
-      </w:r>
-      <w:r>
-        <w:rPr>
-          <w:rFonts w:ascii="Times New Roman" w:eastAsiaTheme="minorEastAsia" w:hAnsi="Times New Roman" w:cs="Times New Roman"/>
-          <w:sz w:val="28"/>
-          <w:szCs w:val="28"/>
-        </w:rPr>
-        <w:t>для любой индуцированной матричной нормы.</w:t>
-      </w:r>
-    </w:p>
-    <w:p>
-      <w:pPr>
-        <w:rPr>
-          <w:rFonts w:ascii="Times New Roman" w:eastAsiaTheme="minorEastAsia" w:hAnsi="Times New Roman" w:cs="Times New Roman"/>
-          <w:iCs/>
-          <w:sz w:val="28"/>
-          <w:szCs w:val="28"/>
-        </w:rPr>
-      </w:pPr>
-      <w:r>
-        <w:rPr>
-          <w:rFonts w:ascii="Times New Roman" w:eastAsiaTheme="minorEastAsia" w:hAnsi="Times New Roman" w:cs="Times New Roman"/>
           <w:iCs/>
           <w:sz w:val="28"/>
           <w:szCs w:val="28"/>
@@ -6227,16 +6300,6 @@
         </w:rPr>
         <w:t>.</w:t>
       </w:r>
-    </w:p>
-    <w:p>
-      <w:pPr>
-        <w:rPr>
-          <w:rFonts w:ascii="Times New Roman" w:eastAsiaTheme="minorEastAsia" w:hAnsi="Times New Roman" w:cs="Times New Roman"/>
-          <w:iCs/>
-          <w:sz w:val="28"/>
-          <w:szCs w:val="28"/>
-        </w:rPr>
-      </w:pPr>
     </w:p>
     <w:sectPr>
       <w:pgSz w:w="11906" w:h="16838"/>
@@ -6371,6 +6434,7 @@
     <w:lsdException w:name="HTML Sample" w:semiHidden="1" w:unhideWhenUsed="1"/>
     <w:lsdException w:name="HTML Typewriter" w:semiHidden="1" w:unhideWhenUsed="1"/>
     <w:lsdException w:name="HTML Variable" w:semiHidden="1" w:unhideWhenUsed="1"/>
+    <w:lsdException w:name="Normal Table" w:semiHidden="1" w:unhideWhenUsed="1"/>
     <w:lsdException w:name="annotation subject" w:semiHidden="1" w:unhideWhenUsed="1"/>
     <w:lsdException w:name="No List" w:semiHidden="1" w:unhideWhenUsed="1"/>
     <w:lsdException w:name="Outline List 1" w:semiHidden="1" w:unhideWhenUsed="1"/>
@@ -6417,8 +6481,10 @@
     <w:lsdException w:name="Table Subtle 2" w:semiHidden="1" w:unhideWhenUsed="1"/>
     <w:lsdException w:name="Table Web 1" w:semiHidden="1" w:unhideWhenUsed="1"/>
     <w:lsdException w:name="Table Web 2" w:semiHidden="1" w:unhideWhenUsed="1"/>
+    <w:lsdException w:name="Table Web 3" w:semiHidden="1" w:unhideWhenUsed="1"/>
     <w:lsdException w:name="Balloon Text" w:semiHidden="1" w:unhideWhenUsed="1"/>
     <w:lsdException w:name="Table Grid" w:uiPriority="39"/>
+    <w:lsdException w:name="Table Theme" w:semiHidden="1" w:unhideWhenUsed="1"/>
     <w:lsdException w:name="Placeholder Text" w:semiHidden="1"/>
     <w:lsdException w:name="No Spacing" w:uiPriority="1" w:qFormat="1"/>
     <w:lsdException w:name="Light Shading" w:uiPriority="60"/>

</xml_diff>

<commit_message>
Fixed Computational math task 3 sem 7
</commit_message>
<xml_diff>
--- a/5_semestr/Computational math/Seminars/educmm_sem_2021_rk6_56b_sergeevadk_sem7_tsk3.docx
+++ b/5_semestr/Computational math/Seminars/educmm_sem_2021_rk6_56b_sergeevadk_sem7_tsk3.docx
@@ -2569,7 +2569,7 @@
           <w:sz w:val="28"/>
           <w:szCs w:val="28"/>
         </w:rPr>
-        <w:t>То есть д</w:t>
+        <w:t>В</w:t>
       </w:r>
       <w:r>
         <w:rPr>
@@ -2577,7 +2577,73 @@
           <w:sz w:val="28"/>
           <w:szCs w:val="28"/>
         </w:rPr>
-        <w:t xml:space="preserve">ля сходимости этой последовательности при любом начальном приближении необходимо и достаточно, чтобы все собственные значения матрицы </w:t>
+        <w:t>оспользуемся достаточным условием сходимости</w:t>
+      </w:r>
+      <w:r>
+        <w:rPr>
+          <w:rFonts w:ascii="Times New Roman" w:hAnsi="Times New Roman" w:cs="Times New Roman"/>
+          <w:sz w:val="28"/>
+          <w:szCs w:val="28"/>
+        </w:rPr>
+        <w:t>:</w:t>
+      </w:r>
+      <w:r>
+        <w:rPr>
+          <w:rFonts w:ascii="Times New Roman" w:hAnsi="Times New Roman" w:cs="Times New Roman"/>
+          <w:sz w:val="28"/>
+          <w:szCs w:val="28"/>
+        </w:rPr>
+        <w:t xml:space="preserve"> </w:t>
+      </w:r>
+      <w:r>
+        <w:rPr>
+          <w:rFonts w:ascii="Times New Roman" w:hAnsi="Times New Roman" w:cs="Times New Roman"/>
+          <w:sz w:val="28"/>
+          <w:szCs w:val="28"/>
+        </w:rPr>
+        <w:t>метод</w:t>
+      </w:r>
+      <w:r>
+        <w:rPr>
+          <w:rFonts w:ascii="Times New Roman" w:hAnsi="Times New Roman" w:cs="Times New Roman"/>
+          <w:sz w:val="28"/>
+          <w:szCs w:val="28"/>
+        </w:rPr>
+        <w:t xml:space="preserve"> сход</w:t>
+      </w:r>
+      <w:r>
+        <w:rPr>
+          <w:rFonts w:ascii="Times New Roman" w:hAnsi="Times New Roman" w:cs="Times New Roman"/>
+          <w:sz w:val="28"/>
+          <w:szCs w:val="28"/>
+        </w:rPr>
+        <w:t>и</w:t>
+      </w:r>
+      <w:r>
+        <w:rPr>
+          <w:rFonts w:ascii="Times New Roman" w:hAnsi="Times New Roman" w:cs="Times New Roman"/>
+          <w:sz w:val="28"/>
+          <w:szCs w:val="28"/>
+        </w:rPr>
+        <w:t>тся, если норма матрицы меньше единицы</w:t>
+      </w:r>
+      <w:r>
+        <w:rPr>
+          <w:rFonts w:ascii="Times New Roman" w:eastAsiaTheme="minorEastAsia" w:hAnsi="Times New Roman" w:cs="Times New Roman"/>
+          <w:iCs/>
+          <w:sz w:val="28"/>
+          <w:szCs w:val="28"/>
+        </w:rPr>
+        <w:t xml:space="preserve">. </w:t>
+      </w:r>
+      <w:r>
+        <w:rPr>
+          <w:rFonts w:ascii="Times New Roman" w:eastAsiaTheme="minorEastAsia" w:hAnsi="Times New Roman" w:cs="Times New Roman"/>
+          <w:iCs/>
+          <w:sz w:val="28"/>
+          <w:szCs w:val="28"/>
+        </w:rPr>
+        <w:t xml:space="preserve">То есть метод Якоби сходится, если спектральный радиус матрицы </w:t>
       </w:r>
       <m:oMath>
         <m:r>
@@ -2591,154 +2657,6 @@
       </m:oMath>
       <w:r>
         <w:rPr>
-          <w:rFonts w:ascii="Times New Roman" w:hAnsi="Times New Roman" w:cs="Times New Roman"/>
-          <w:sz w:val="28"/>
-          <w:szCs w:val="28"/>
-        </w:rPr>
-        <w:t xml:space="preserve"> были по абсолютной величине меньше единицы.</w:t>
-      </w:r>
-      <w:r>
-        <w:rPr>
-          <w:rFonts w:ascii="Times New Roman" w:hAnsi="Times New Roman" w:cs="Times New Roman"/>
-          <w:sz w:val="28"/>
-          <w:szCs w:val="28"/>
-        </w:rPr>
-        <w:t xml:space="preserve"> </w:t>
-      </w:r>
-      <w:r>
-        <w:rPr>
-          <w:rFonts w:ascii="Times New Roman" w:hAnsi="Times New Roman" w:cs="Times New Roman"/>
-          <w:sz w:val="28"/>
-          <w:szCs w:val="28"/>
-        </w:rPr>
-        <w:t xml:space="preserve">На практике это трудно, </w:t>
-      </w:r>
-      <w:r>
-        <w:rPr>
-          <w:rFonts w:ascii="Times New Roman" w:hAnsi="Times New Roman" w:cs="Times New Roman"/>
-          <w:sz w:val="28"/>
-          <w:szCs w:val="28"/>
-        </w:rPr>
-        <w:t>вос</w:t>
-      </w:r>
-      <w:r>
-        <w:rPr>
-          <w:rFonts w:ascii="Times New Roman" w:hAnsi="Times New Roman" w:cs="Times New Roman"/>
-          <w:sz w:val="28"/>
-          <w:szCs w:val="28"/>
-        </w:rPr>
-        <w:t>пользу</w:t>
-      </w:r>
-      <w:r>
-        <w:rPr>
-          <w:rFonts w:ascii="Times New Roman" w:hAnsi="Times New Roman" w:cs="Times New Roman"/>
-          <w:sz w:val="28"/>
-          <w:szCs w:val="28"/>
-        </w:rPr>
-        <w:t>емся</w:t>
-      </w:r>
-      <w:r>
-        <w:rPr>
-          <w:rFonts w:ascii="Times New Roman" w:hAnsi="Times New Roman" w:cs="Times New Roman"/>
-          <w:sz w:val="28"/>
-          <w:szCs w:val="28"/>
-        </w:rPr>
-        <w:t xml:space="preserve"> достаточным услови</w:t>
-      </w:r>
-      <w:r>
-        <w:rPr>
-          <w:rFonts w:ascii="Times New Roman" w:hAnsi="Times New Roman" w:cs="Times New Roman"/>
-          <w:sz w:val="28"/>
-          <w:szCs w:val="28"/>
-        </w:rPr>
-        <w:t>ем</w:t>
-      </w:r>
-      <w:r>
-        <w:rPr>
-          <w:rFonts w:ascii="Times New Roman" w:hAnsi="Times New Roman" w:cs="Times New Roman"/>
-          <w:sz w:val="28"/>
-          <w:szCs w:val="28"/>
-        </w:rPr>
-        <w:t xml:space="preserve"> сходимости</w:t>
-      </w:r>
-      <w:r>
-        <w:rPr>
-          <w:rFonts w:ascii="Times New Roman" w:hAnsi="Times New Roman" w:cs="Times New Roman"/>
-          <w:sz w:val="28"/>
-          <w:szCs w:val="28"/>
-        </w:rPr>
-        <w:t>:</w:t>
-      </w:r>
-      <w:r>
-        <w:rPr>
-          <w:rFonts w:ascii="Times New Roman" w:hAnsi="Times New Roman" w:cs="Times New Roman"/>
-          <w:sz w:val="28"/>
-          <w:szCs w:val="28"/>
-        </w:rPr>
-        <w:t xml:space="preserve"> </w:t>
-      </w:r>
-      <w:r>
-        <w:rPr>
-          <w:rFonts w:ascii="Times New Roman" w:hAnsi="Times New Roman" w:cs="Times New Roman"/>
-          <w:sz w:val="28"/>
-          <w:szCs w:val="28"/>
-        </w:rPr>
-        <w:t>метод</w:t>
-      </w:r>
-      <w:r>
-        <w:rPr>
-          <w:rFonts w:ascii="Times New Roman" w:hAnsi="Times New Roman" w:cs="Times New Roman"/>
-          <w:sz w:val="28"/>
-          <w:szCs w:val="28"/>
-        </w:rPr>
-        <w:t xml:space="preserve"> сход</w:t>
-      </w:r>
-      <w:r>
-        <w:rPr>
-          <w:rFonts w:ascii="Times New Roman" w:hAnsi="Times New Roman" w:cs="Times New Roman"/>
-          <w:sz w:val="28"/>
-          <w:szCs w:val="28"/>
-        </w:rPr>
-        <w:t>и</w:t>
-      </w:r>
-      <w:r>
-        <w:rPr>
-          <w:rFonts w:ascii="Times New Roman" w:hAnsi="Times New Roman" w:cs="Times New Roman"/>
-          <w:sz w:val="28"/>
-          <w:szCs w:val="28"/>
-        </w:rPr>
-        <w:t>тся, если норма матрицы меньше единицы</w:t>
-      </w:r>
-      <w:r>
-        <w:rPr>
-          <w:rFonts w:ascii="Times New Roman" w:eastAsiaTheme="minorEastAsia" w:hAnsi="Times New Roman" w:cs="Times New Roman"/>
-          <w:iCs/>
-          <w:sz w:val="28"/>
-          <w:szCs w:val="28"/>
-        </w:rPr>
-        <w:t xml:space="preserve">. </w:t>
-      </w:r>
-      <w:r>
-        <w:rPr>
-          <w:rFonts w:ascii="Times New Roman" w:eastAsiaTheme="minorEastAsia" w:hAnsi="Times New Roman" w:cs="Times New Roman"/>
-          <w:iCs/>
-          <w:sz w:val="28"/>
-          <w:szCs w:val="28"/>
-        </w:rPr>
-        <w:t xml:space="preserve">То есть метод Якоби сходится, если спектральный радиус матрицы </w:t>
-      </w:r>
-      <m:oMath>
-        <m:r>
-          <w:rPr>
-            <w:rFonts w:ascii="Cambria Math" w:eastAsiaTheme="minorEastAsia" w:hAnsi="Cambria Math" w:cs="Times New Roman"/>
-            <w:sz w:val="28"/>
-            <w:szCs w:val="28"/>
-          </w:rPr>
-          <m:t>T</m:t>
-        </m:r>
-      </m:oMath>
-      <w:r>
-        <w:rPr>
           <w:rFonts w:ascii="Times New Roman" w:eastAsiaTheme="minorEastAsia" w:hAnsi="Times New Roman" w:cs="Times New Roman"/>
           <w:sz w:val="28"/>
           <w:szCs w:val="28"/>
@@ -2760,7 +2678,6 @@
           <w:sz w:val="28"/>
           <w:szCs w:val="28"/>
         </w:rPr>
-        <w:lastRenderedPageBreak/>
         <w:t xml:space="preserve">Начнём с нахождения верхней границы для </w:t>
       </w:r>
       <m:oMath>

</xml_diff>